<commit_message>
added upcoming movies page and enhancement of responsivity and accessibility
</commit_message>
<xml_diff>
--- a/rapport.docx
+++ b/rapport.docx
@@ -2,9 +2,675 @@
 <file path=word/document.xml><?xml version="1.0" encoding="utf-8"?>
 <w:document xmlns:wpc="http://schemas.microsoft.com/office/word/2010/wordprocessingCanvas" xmlns:cx="http://schemas.microsoft.com/office/drawing/2014/chartex" xmlns:cx1="http://schemas.microsoft.com/office/drawing/2015/9/8/chartex" xmlns:cx2="http://schemas.microsoft.com/office/drawing/2015/10/21/chartex" xmlns:cx3="http://schemas.microsoft.com/office/drawing/2016/5/9/chartex" xmlns:cx4="http://schemas.microsoft.com/office/drawing/2016/5/10/chartex" xmlns:cx5="http://schemas.microsoft.com/office/drawing/2016/5/11/chartex" xmlns:cx6="http://schemas.microsoft.com/office/drawing/2016/5/12/chartex" xmlns:cx7="http://schemas.microsoft.com/office/drawing/2016/5/13/chartex" xmlns:cx8="http://schemas.microsoft.com/office/drawing/2016/5/14/chartex" xmlns:mc="http://schemas.openxmlformats.org/markup-compatibility/2006" xmlns:aink="http://schemas.microsoft.com/office/drawing/2016/ink" xmlns:am3d="http://schemas.microsoft.com/office/drawing/2017/model3d" xmlns:o="urn:schemas-microsoft-com:office:office" xmlns:r="http://schemas.openxmlformats.org/officeDocument/2006/relationships" xmlns:m="http://schemas.openxmlformats.org/officeDocument/2006/math" xmlns:v="urn:schemas-microsoft-com:vml" xmlns:wp14="http://schemas.microsoft.com/office/word/2010/wordprocessingDrawing" xmlns:wp="http://schemas.openxmlformats.org/drawingml/2006/wordprocessingDrawing" xmlns:w10="urn:schemas-microsoft-com:office:word" xmlns:w="http://schemas.openxmlformats.org/wordprocessingml/2006/main" xmlns:w14="http://schemas.microsoft.com/office/word/2010/wordml" xmlns:w15="http://schemas.microsoft.com/office/word/2012/wordml" xmlns:w16cex="http://schemas.microsoft.com/office/word/2018/wordml/cex" xmlns:w16cid="http://schemas.microsoft.com/office/word/2016/wordml/cid" xmlns:w16="http://schemas.microsoft.com/office/word/2018/wordml" xmlns:w16sdtdh="http://schemas.microsoft.com/office/word/2020/wordml/sdtdatahash" xmlns:w16se="http://schemas.microsoft.com/office/word/2015/wordml/symex" xmlns:wpg="http://schemas.microsoft.com/office/word/2010/wordprocessingGroup" xmlns:wpi="http://schemas.microsoft.com/office/word/2010/wordprocessingInk" xmlns:wne="http://schemas.microsoft.com/office/word/2006/wordml" xmlns:wps="http://schemas.microsoft.com/office/word/2010/wordprocessingShape" mc:Ignorable="w14 w15 w16se w16cid w16 w16cex w16sdtdh wp14">
   <w:body>
+    <w:sdt>
+      <w:sdtPr>
+        <w:id w:val="1543017327"/>
+        <w:docPartObj>
+          <w:docPartGallery w:val="Cover Pages"/>
+          <w:docPartUnique/>
+        </w:docPartObj>
+      </w:sdtPr>
+      <w:sdtContent>
+        <w:p>
+          <w:r>
+            <w:rPr>
+              <w:noProof/>
+            </w:rPr>
+            <mc:AlternateContent>
+              <mc:Choice Requires="wpg">
+                <w:drawing>
+                  <wp:anchor distT="0" distB="0" distL="114300" distR="114300" simplePos="0" relativeHeight="251659264" behindDoc="1" locked="0" layoutInCell="1" allowOverlap="1" wp14:anchorId="383FD8B8" wp14:editId="0469DA1F">
+                    <wp:simplePos x="0" y="0"/>
+                    <wp:positionH relativeFrom="page">
+                      <wp:align>center</wp:align>
+                    </wp:positionH>
+                    <wp:positionV relativeFrom="page">
+                      <wp:align>center</wp:align>
+                    </wp:positionV>
+                    <wp:extent cx="6864824" cy="9123528"/>
+                    <wp:effectExtent l="0" t="0" r="2540" b="635"/>
+                    <wp:wrapNone/>
+                    <wp:docPr id="193" name="Group 193"/>
+                    <wp:cNvGraphicFramePr/>
+                    <a:graphic xmlns:a="http://schemas.openxmlformats.org/drawingml/2006/main">
+                      <a:graphicData uri="http://schemas.microsoft.com/office/word/2010/wordprocessingGroup">
+                        <wpg:wgp>
+                          <wpg:cNvGrpSpPr/>
+                          <wpg:grpSpPr>
+                            <a:xfrm>
+                              <a:off x="0" y="0"/>
+                              <a:ext cx="6864824" cy="9123528"/>
+                              <a:chOff x="0" y="0"/>
+                              <a:chExt cx="6864824" cy="9123528"/>
+                            </a:xfrm>
+                          </wpg:grpSpPr>
+                          <wps:wsp>
+                            <wps:cNvPr id="194" name="Rectangle 194"/>
+                            <wps:cNvSpPr/>
+                            <wps:spPr>
+                              <a:xfrm>
+                                <a:off x="0" y="0"/>
+                                <a:ext cx="6858000" cy="1371600"/>
+                              </a:xfrm>
+                              <a:prstGeom prst="rect">
+                                <a:avLst/>
+                              </a:prstGeom>
+                              <a:solidFill>
+                                <a:schemeClr val="accent1"/>
+                              </a:solidFill>
+                              <a:ln>
+                                <a:noFill/>
+                              </a:ln>
+                            </wps:spPr>
+                            <wps:style>
+                              <a:lnRef idx="2">
+                                <a:schemeClr val="accent1">
+                                  <a:shade val="50000"/>
+                                </a:schemeClr>
+                              </a:lnRef>
+                              <a:fillRef idx="1">
+                                <a:schemeClr val="accent1"/>
+                              </a:fillRef>
+                              <a:effectRef idx="0">
+                                <a:schemeClr val="accent1"/>
+                              </a:effectRef>
+                              <a:fontRef idx="minor">
+                                <a:schemeClr val="lt1"/>
+                              </a:fontRef>
+                            </wps:style>
+                            <wps:bodyPr rot="0" spcFirstLastPara="0" vertOverflow="overflow" horzOverflow="overflow" vert="horz" wrap="square" lIns="91440" tIns="45720" rIns="91440" bIns="45720" numCol="1" spcCol="0" rtlCol="0" fromWordArt="0" anchor="ctr" anchorCtr="0" forceAA="0" compatLnSpc="1">
+                              <a:prstTxWarp prst="textNoShape">
+                                <a:avLst/>
+                              </a:prstTxWarp>
+                              <a:noAutofit/>
+                            </wps:bodyPr>
+                          </wps:wsp>
+                          <wps:wsp>
+                            <wps:cNvPr id="195" name="Rectangle 195"/>
+                            <wps:cNvSpPr/>
+                            <wps:spPr>
+                              <a:xfrm>
+                                <a:off x="0" y="4094328"/>
+                                <a:ext cx="6858000" cy="5029200"/>
+                              </a:xfrm>
+                              <a:prstGeom prst="rect">
+                                <a:avLst/>
+                              </a:prstGeom>
+                              <a:solidFill>
+                                <a:schemeClr val="accent1"/>
+                              </a:solidFill>
+                              <a:ln>
+                                <a:noFill/>
+                              </a:ln>
+                            </wps:spPr>
+                            <wps:style>
+                              <a:lnRef idx="2">
+                                <a:schemeClr val="accent1">
+                                  <a:shade val="50000"/>
+                                </a:schemeClr>
+                              </a:lnRef>
+                              <a:fillRef idx="1">
+                                <a:schemeClr val="accent1"/>
+                              </a:fillRef>
+                              <a:effectRef idx="0">
+                                <a:schemeClr val="accent1"/>
+                              </a:effectRef>
+                              <a:fontRef idx="minor">
+                                <a:schemeClr val="lt1"/>
+                              </a:fontRef>
+                            </wps:style>
+                            <wps:txbx>
+                              <w:txbxContent>
+                                <w:sdt>
+                                  <w:sdtPr>
+                                    <w:rPr>
+                                      <w:color w:val="FFFFFF" w:themeColor="background1"/>
+                                    </w:rPr>
+                                    <w:alias w:val="Author"/>
+                                    <w:tag w:val=""/>
+                                    <w:id w:val="945428907"/>
+                                    <w:dataBinding w:prefixMappings="xmlns:ns0='http://purl.org/dc/elements/1.1/' xmlns:ns1='http://schemas.openxmlformats.org/package/2006/metadata/core-properties' " w:xpath="/ns1:coreProperties[1]/ns0:creator[1]" w:storeItemID="{6C3C8BC8-F283-45AE-878A-BAB7291924A1}"/>
+                                    <w:text/>
+                                  </w:sdtPr>
+                                  <w:sdtContent>
+                                    <w:p>
+                                      <w:pPr>
+                                        <w:pStyle w:val="NoSpacing"/>
+                                        <w:spacing w:before="120"/>
+                                        <w:jc w:val="center"/>
+                                        <w:rPr>
+                                          <w:color w:val="FFFFFF" w:themeColor="background1"/>
+                                        </w:rPr>
+                                      </w:pPr>
+                                      <w:r>
+                                        <w:rPr>
+                                          <w:color w:val="FFFFFF" w:themeColor="background1"/>
+                                        </w:rPr>
+                                        <w:t>Nicolaj Sølvsten Post Christensen</w:t>
+                                      </w:r>
+                                      <w:r>
+                                        <w:rPr>
+                                          <w:color w:val="FFFFFF" w:themeColor="background1"/>
+                                        </w:rPr>
+                                        <w:t>, 3</w:t>
+                                      </w:r>
+                                      <w:r>
+                                        <w:rPr>
+                                          <w:color w:val="FFFFFF" w:themeColor="background1"/>
+                                        </w:rPr>
+                                        <w:t>Dlang h121</w:t>
+                                      </w:r>
+                                    </w:p>
+                                  </w:sdtContent>
+                                </w:sdt>
+                                <w:p>
+                                  <w:pPr>
+                                    <w:pStyle w:val="NoSpacing"/>
+                                    <w:spacing w:before="120"/>
+                                    <w:jc w:val="center"/>
+                                    <w:rPr>
+                                      <w:color w:val="FFFFFF" w:themeColor="background1"/>
+                                      <w:lang w:val="en-US"/>
+                                    </w:rPr>
+                                  </w:pPr>
+                                  <w:sdt>
+                                    <w:sdtPr>
+                                      <w:rPr>
+                                        <w:caps/>
+                                        <w:color w:val="FFFFFF" w:themeColor="background1"/>
+                                      </w:rPr>
+                                      <w:alias w:val="Company"/>
+                                      <w:tag w:val=""/>
+                                      <w:id w:val="1618182777"/>
+                                      <w:dataBinding w:prefixMappings="xmlns:ns0='http://schemas.openxmlformats.org/officeDocument/2006/extended-properties' " w:xpath="/ns0:Properties[1]/ns0:Company[1]" w:storeItemID="{6668398D-A668-4E3E-A5EB-62B293D839F1}"/>
+                                      <w:text/>
+                                    </w:sdtPr>
+                                    <w:sdtContent>
+                                      <w:r>
+                                        <w:rPr>
+                                          <w:caps/>
+                                          <w:color w:val="FFFFFF" w:themeColor="background1"/>
+                                        </w:rPr>
+                                        <w:t>Viden djurs</w:t>
+                                      </w:r>
+                                    </w:sdtContent>
+                                  </w:sdt>
+                                  <w:r>
+                                    <w:rPr>
+                                      <w:color w:val="FFFFFF" w:themeColor="background1"/>
+                                      <w:lang w:val="en-GB"/>
+                                    </w:rPr>
+                                    <w:t>  </w:t>
+                                  </w:r>
+                                  <w:sdt>
+                                    <w:sdtPr>
+                                      <w:rPr>
+                                        <w:color w:val="FFFFFF" w:themeColor="background1"/>
+                                      </w:rPr>
+                                      <w:alias w:val="Address"/>
+                                      <w:tag w:val=""/>
+                                      <w:id w:val="-253358678"/>
+                                      <w:showingPlcHdr/>
+                                      <w:dataBinding w:prefixMappings="xmlns:ns0='http://schemas.microsoft.com/office/2006/coverPageProps' " w:xpath="/ns0:CoverPageProperties[1]/ns0:CompanyAddress[1]" w:storeItemID="{55AF091B-3C7A-41E3-B477-F2FDAA23CFDA}"/>
+                                      <w:text/>
+                                    </w:sdtPr>
+                                    <w:sdtContent>
+                                      <w:r>
+                                        <w:rPr>
+                                          <w:color w:val="FFFFFF" w:themeColor="background1"/>
+                                        </w:rPr>
+                                        <w:t xml:space="preserve">     </w:t>
+                                      </w:r>
+                                    </w:sdtContent>
+                                  </w:sdt>
+                                </w:p>
+                              </w:txbxContent>
+                            </wps:txbx>
+                            <wps:bodyPr rot="0" spcFirstLastPara="0" vertOverflow="overflow" horzOverflow="overflow" vert="horz" wrap="square" lIns="457200" tIns="731520" rIns="457200" bIns="457200" numCol="1" spcCol="0" rtlCol="0" fromWordArt="0" anchor="b" anchorCtr="0" forceAA="0" compatLnSpc="1">
+                              <a:prstTxWarp prst="textNoShape">
+                                <a:avLst/>
+                              </a:prstTxWarp>
+                              <a:noAutofit/>
+                            </wps:bodyPr>
+                          </wps:wsp>
+                          <wps:wsp>
+                            <wps:cNvPr id="196" name="Text Box 196"/>
+                            <wps:cNvSpPr txBox="1"/>
+                            <wps:spPr>
+                              <a:xfrm>
+                                <a:off x="6824" y="1371600"/>
+                                <a:ext cx="6858000" cy="2722728"/>
+                              </a:xfrm>
+                              <a:prstGeom prst="rect">
+                                <a:avLst/>
+                              </a:prstGeom>
+                              <a:solidFill>
+                                <a:schemeClr val="bg1"/>
+                              </a:solidFill>
+                              <a:ln w="6350">
+                                <a:noFill/>
+                              </a:ln>
+                              <a:effectLst/>
+                            </wps:spPr>
+                            <wps:style>
+                              <a:lnRef idx="0">
+                                <a:schemeClr val="accent1"/>
+                              </a:lnRef>
+                              <a:fillRef idx="0">
+                                <a:schemeClr val="accent1"/>
+                              </a:fillRef>
+                              <a:effectRef idx="0">
+                                <a:schemeClr val="accent1"/>
+                              </a:effectRef>
+                              <a:fontRef idx="minor">
+                                <a:schemeClr val="dk1"/>
+                              </a:fontRef>
+                            </wps:style>
+                            <wps:txbx>
+                              <w:txbxContent>
+                                <w:p>
+                                  <w:pPr>
+                                    <w:pStyle w:val="NoSpacing"/>
+                                    <w:jc w:val="center"/>
+                                    <w:rPr>
+                                      <w:rFonts w:asciiTheme="majorHAnsi" w:eastAsiaTheme="majorEastAsia" w:hAnsiTheme="majorHAnsi" w:cstheme="majorBidi"/>
+                                      <w:caps/>
+                                      <w:color w:val="4472C4" w:themeColor="accent1"/>
+                                      <w:sz w:val="72"/>
+                                      <w:szCs w:val="72"/>
+                                    </w:rPr>
+                                  </w:pPr>
+                                  <w:r>
+                                    <w:rPr>
+                                      <w:rFonts w:asciiTheme="majorHAnsi" w:eastAsiaTheme="majorEastAsia" w:hAnsiTheme="majorHAnsi" w:cstheme="majorBidi"/>
+                                      <w:caps/>
+                                      <w:color w:val="4472C4" w:themeColor="accent1"/>
+                                      <w:sz w:val="72"/>
+                                      <w:szCs w:val="72"/>
+                                    </w:rPr>
+                                    <w:t>MovieHunter - Marts 2022</w:t>
+                                  </w:r>
+                                </w:p>
+                              </w:txbxContent>
+                            </wps:txbx>
+                            <wps:bodyPr rot="0" spcFirstLastPara="0" vertOverflow="overflow" horzOverflow="overflow" vert="horz" wrap="square" lIns="457200" tIns="91440" rIns="457200" bIns="91440" numCol="1" spcCol="0" rtlCol="0" fromWordArt="0" anchor="ctr" anchorCtr="0" forceAA="0" compatLnSpc="1">
+                              <a:prstTxWarp prst="textNoShape">
+                                <a:avLst/>
+                              </a:prstTxWarp>
+                              <a:noAutofit/>
+                            </wps:bodyPr>
+                          </wps:wsp>
+                        </wpg:wgp>
+                      </a:graphicData>
+                    </a:graphic>
+                    <wp14:sizeRelH relativeFrom="page">
+                      <wp14:pctWidth>88200</wp14:pctWidth>
+                    </wp14:sizeRelH>
+                    <wp14:sizeRelV relativeFrom="page">
+                      <wp14:pctHeight>90900</wp14:pctHeight>
+                    </wp14:sizeRelV>
+                  </wp:anchor>
+                </w:drawing>
+              </mc:Choice>
+              <mc:Fallback>
+                <w:pict>
+                  <v:group w14:anchorId="383FD8B8" id="Group 193" o:spid="_x0000_s1026" style="position:absolute;margin-left:0;margin-top:0;width:540.55pt;height:718.4pt;z-index:-251657216;mso-width-percent:882;mso-height-percent:909;mso-position-horizontal:center;mso-position-horizontal-relative:page;mso-position-vertical:center;mso-position-vertical-relative:page;mso-width-percent:882;mso-height-percent:909" coordsize="68648,91235" o:gfxdata="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">
+                    <v:rect id="Rectangle 194" o:spid="_x0000_s1027" style="position:absolute;width:68580;height:13716;visibility:visible;mso-wrap-style:square;v-text-anchor:middle" o:gfxdata="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" fillcolor="#4472c4 [3204]" stroked="f" strokeweight="1pt"/>
+                    <v:rect id="Rectangle 195" o:spid="_x0000_s1028" style="position:absolute;top:40943;width:68580;height:50292;visibility:visible;mso-wrap-style:square;v-text-anchor:bottom" o:gfxdata="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" fillcolor="#4472c4 [3204]" stroked="f" strokeweight="1pt">
+                      <v:textbox inset="36pt,57.6pt,36pt,36pt">
+                        <w:txbxContent>
+                          <w:sdt>
+                            <w:sdtPr>
+                              <w:rPr>
+                                <w:color w:val="FFFFFF" w:themeColor="background1"/>
+                              </w:rPr>
+                              <w:alias w:val="Author"/>
+                              <w:tag w:val=""/>
+                              <w:id w:val="945428907"/>
+                              <w:dataBinding w:prefixMappings="xmlns:ns0='http://purl.org/dc/elements/1.1/' xmlns:ns1='http://schemas.openxmlformats.org/package/2006/metadata/core-properties' " w:xpath="/ns1:coreProperties[1]/ns0:creator[1]" w:storeItemID="{6C3C8BC8-F283-45AE-878A-BAB7291924A1}"/>
+                              <w:text/>
+                            </w:sdtPr>
+                            <w:sdtContent>
+                              <w:p>
+                                <w:pPr>
+                                  <w:pStyle w:val="NoSpacing"/>
+                                  <w:spacing w:before="120"/>
+                                  <w:jc w:val="center"/>
+                                  <w:rPr>
+                                    <w:color w:val="FFFFFF" w:themeColor="background1"/>
+                                  </w:rPr>
+                                </w:pPr>
+                                <w:r>
+                                  <w:rPr>
+                                    <w:color w:val="FFFFFF" w:themeColor="background1"/>
+                                  </w:rPr>
+                                  <w:t>Nicolaj Sølvsten Post Christensen</w:t>
+                                </w:r>
+                                <w:r>
+                                  <w:rPr>
+                                    <w:color w:val="FFFFFF" w:themeColor="background1"/>
+                                  </w:rPr>
+                                  <w:t>, 3</w:t>
+                                </w:r>
+                                <w:r>
+                                  <w:rPr>
+                                    <w:color w:val="FFFFFF" w:themeColor="background1"/>
+                                  </w:rPr>
+                                  <w:t>Dlang h121</w:t>
+                                </w:r>
+                              </w:p>
+                            </w:sdtContent>
+                          </w:sdt>
+                          <w:p>
+                            <w:pPr>
+                              <w:pStyle w:val="NoSpacing"/>
+                              <w:spacing w:before="120"/>
+                              <w:jc w:val="center"/>
+                              <w:rPr>
+                                <w:color w:val="FFFFFF" w:themeColor="background1"/>
+                                <w:lang w:val="en-US"/>
+                              </w:rPr>
+                            </w:pPr>
+                            <w:sdt>
+                              <w:sdtPr>
+                                <w:rPr>
+                                  <w:caps/>
+                                  <w:color w:val="FFFFFF" w:themeColor="background1"/>
+                                </w:rPr>
+                                <w:alias w:val="Company"/>
+                                <w:tag w:val=""/>
+                                <w:id w:val="1618182777"/>
+                                <w:dataBinding w:prefixMappings="xmlns:ns0='http://schemas.openxmlformats.org/officeDocument/2006/extended-properties' " w:xpath="/ns0:Properties[1]/ns0:Company[1]" w:storeItemID="{6668398D-A668-4E3E-A5EB-62B293D839F1}"/>
+                                <w:text/>
+                              </w:sdtPr>
+                              <w:sdtContent>
+                                <w:r>
+                                  <w:rPr>
+                                    <w:caps/>
+                                    <w:color w:val="FFFFFF" w:themeColor="background1"/>
+                                  </w:rPr>
+                                  <w:t>Viden djurs</w:t>
+                                </w:r>
+                              </w:sdtContent>
+                            </w:sdt>
+                            <w:r>
+                              <w:rPr>
+                                <w:color w:val="FFFFFF" w:themeColor="background1"/>
+                                <w:lang w:val="en-GB"/>
+                              </w:rPr>
+                              <w:t>  </w:t>
+                            </w:r>
+                            <w:sdt>
+                              <w:sdtPr>
+                                <w:rPr>
+                                  <w:color w:val="FFFFFF" w:themeColor="background1"/>
+                                </w:rPr>
+                                <w:alias w:val="Address"/>
+                                <w:tag w:val=""/>
+                                <w:id w:val="-253358678"/>
+                                <w:showingPlcHdr/>
+                                <w:dataBinding w:prefixMappings="xmlns:ns0='http://schemas.microsoft.com/office/2006/coverPageProps' " w:xpath="/ns0:CoverPageProperties[1]/ns0:CompanyAddress[1]" w:storeItemID="{55AF091B-3C7A-41E3-B477-F2FDAA23CFDA}"/>
+                                <w:text/>
+                              </w:sdtPr>
+                              <w:sdtContent>
+                                <w:r>
+                                  <w:rPr>
+                                    <w:color w:val="FFFFFF" w:themeColor="background1"/>
+                                  </w:rPr>
+                                  <w:t xml:space="preserve">     </w:t>
+                                </w:r>
+                              </w:sdtContent>
+                            </w:sdt>
+                          </w:p>
+                        </w:txbxContent>
+                      </v:textbox>
+                    </v:rect>
+                    <v:shapetype id="_x0000_t202" coordsize="21600,21600" o:spt="202" path="m,l,21600r21600,l21600,xe">
+                      <v:stroke joinstyle="miter"/>
+                      <v:path gradientshapeok="t" o:connecttype="rect"/>
+                    </v:shapetype>
+                    <v:shape id="Text Box 196" o:spid="_x0000_s1029" type="#_x0000_t202" style="position:absolute;left:68;top:13716;width:68580;height:27227;visibility:visible;mso-wrap-style:square;v-text-anchor:middle" o:gfxdata="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" fillcolor="white [3212]" stroked="f" strokeweight=".5pt">
+                      <v:textbox inset="36pt,7.2pt,36pt,7.2pt">
+                        <w:txbxContent>
+                          <w:p>
+                            <w:pPr>
+                              <w:pStyle w:val="NoSpacing"/>
+                              <w:jc w:val="center"/>
+                              <w:rPr>
+                                <w:rFonts w:asciiTheme="majorHAnsi" w:eastAsiaTheme="majorEastAsia" w:hAnsiTheme="majorHAnsi" w:cstheme="majorBidi"/>
+                                <w:caps/>
+                                <w:color w:val="4472C4" w:themeColor="accent1"/>
+                                <w:sz w:val="72"/>
+                                <w:szCs w:val="72"/>
+                              </w:rPr>
+                            </w:pPr>
+                            <w:r>
+                              <w:rPr>
+                                <w:rFonts w:asciiTheme="majorHAnsi" w:eastAsiaTheme="majorEastAsia" w:hAnsiTheme="majorHAnsi" w:cstheme="majorBidi"/>
+                                <w:caps/>
+                                <w:color w:val="4472C4" w:themeColor="accent1"/>
+                                <w:sz w:val="72"/>
+                                <w:szCs w:val="72"/>
+                              </w:rPr>
+                              <w:t>MovieHunter - Marts 2022</w:t>
+                            </w:r>
+                          </w:p>
+                        </w:txbxContent>
+                      </v:textbox>
+                    </v:shape>
+                    <w10:wrap anchorx="page" anchory="page"/>
+                  </v:group>
+                </w:pict>
+              </mc:Fallback>
+            </mc:AlternateContent>
+          </w:r>
+        </w:p>
+        <w:p>
+          <w:pPr>
+            <w:rPr>
+              <w:rFonts w:asciiTheme="majorHAnsi" w:eastAsiaTheme="majorEastAsia" w:hAnsiTheme="majorHAnsi" w:cstheme="majorBidi"/>
+              <w:color w:val="2F5496" w:themeColor="accent1" w:themeShade="BF"/>
+              <w:sz w:val="32"/>
+              <w:szCs w:val="32"/>
+            </w:rPr>
+          </w:pPr>
+          <w:r>
+            <w:br w:type="page"/>
+          </w:r>
+        </w:p>
+      </w:sdtContent>
+    </w:sdt>
     <w:p>
       <w:pPr>
-        <w:pStyle w:val="Overskrift1"/>
+        <w:pStyle w:val="Heading1"/>
+      </w:pPr>
+      <w:r>
+        <w:lastRenderedPageBreak/>
+        <w:t>Vurdering af egen indsats</w:t>
+      </w:r>
+    </w:p>
+    <w:p>
+      <w:r>
+        <w:t>Fin vurdering da jeg fik løst opgavens mål men ikke bedre da jeg ikke fik tilføjet meget yderligere</w:t>
+      </w:r>
+    </w:p>
+    <w:p/>
+    <w:p>
+      <w:pPr>
+        <w:pStyle w:val="Heading1"/>
+      </w:pPr>
+      <w:r>
+        <w:t>Liste over kodeelementer udarbejdet af 3. part i opgaveløsningen</w:t>
+      </w:r>
+    </w:p>
+    <w:p>
+      <w:pPr>
+        <w:pStyle w:val="ListParagraph"/>
+        <w:numPr>
+          <w:ilvl w:val="0"/>
+          <w:numId w:val="1"/>
+        </w:numPr>
+      </w:pPr>
+      <w:proofErr w:type="spellStart"/>
+      <w:r>
+        <w:t>Create</w:t>
+      </w:r>
+      <w:proofErr w:type="spellEnd"/>
+      <w:r>
+        <w:t xml:space="preserve"> </w:t>
+      </w:r>
+      <w:proofErr w:type="spellStart"/>
+      <w:r>
+        <w:t>React</w:t>
+      </w:r>
+      <w:proofErr w:type="spellEnd"/>
+      <w:r>
+        <w:t xml:space="preserve"> App</w:t>
+      </w:r>
+    </w:p>
+    <w:p>
+      <w:pPr>
+        <w:pStyle w:val="ListParagraph"/>
+        <w:numPr>
+          <w:ilvl w:val="0"/>
+          <w:numId w:val="1"/>
+        </w:numPr>
+      </w:pPr>
+      <w:proofErr w:type="spellStart"/>
+      <w:r>
+        <w:t>React</w:t>
+      </w:r>
+      <w:proofErr w:type="spellEnd"/>
+      <w:r>
+        <w:t>-router-dom</w:t>
+      </w:r>
+    </w:p>
+    <w:p>
+      <w:pPr>
+        <w:pStyle w:val="ListParagraph"/>
+        <w:numPr>
+          <w:ilvl w:val="0"/>
+          <w:numId w:val="1"/>
+        </w:numPr>
+      </w:pPr>
+      <w:proofErr w:type="spellStart"/>
+      <w:r>
+        <w:t>React-icons</w:t>
+      </w:r>
+      <w:proofErr w:type="spellEnd"/>
+    </w:p>
+    <w:p>
+      <w:pPr>
+        <w:pStyle w:val="ListParagraph"/>
+        <w:numPr>
+          <w:ilvl w:val="0"/>
+          <w:numId w:val="1"/>
+        </w:numPr>
+      </w:pPr>
+      <w:proofErr w:type="spellStart"/>
+      <w:r>
+        <w:t>Tailwindcss</w:t>
+      </w:r>
+      <w:proofErr w:type="spellEnd"/>
+    </w:p>
+    <w:p>
+      <w:pPr>
+        <w:pStyle w:val="ListParagraph"/>
+        <w:numPr>
+          <w:ilvl w:val="0"/>
+          <w:numId w:val="1"/>
+        </w:numPr>
+      </w:pPr>
+      <w:proofErr w:type="spellStart"/>
+      <w:r>
+        <w:t>T</w:t>
+      </w:r>
+      <w:r>
+        <w:t>ailwindcss</w:t>
+      </w:r>
+      <w:proofErr w:type="spellEnd"/>
+      <w:r>
+        <w:t>/line-</w:t>
+      </w:r>
+      <w:proofErr w:type="spellStart"/>
+      <w:r>
+        <w:t>clamp</w:t>
+      </w:r>
+      <w:proofErr w:type="spellEnd"/>
+      <w:r>
+        <w:t>": "^0.3.1"</w:t>
+      </w:r>
+    </w:p>
+    <w:p>
+      <w:pPr>
+        <w:pStyle w:val="Heading1"/>
+      </w:pPr>
+    </w:p>
+    <w:p>
+      <w:pPr>
+        <w:pStyle w:val="Heading1"/>
+      </w:pPr>
+      <w:r>
+        <w:t>En beskrivelse af eventuelle særlige punkter til bedømmelse</w:t>
+      </w:r>
+    </w:p>
+    <w:p>
+      <w:pPr>
+        <w:pStyle w:val="ListParagraph"/>
+        <w:numPr>
+          <w:ilvl w:val="0"/>
+          <w:numId w:val="2"/>
+        </w:numPr>
+      </w:pPr>
+      <w:r>
+        <w:t>Generelt mobil design</w:t>
+      </w:r>
+      <w:r>
+        <w:t xml:space="preserve"> og specifikt søge knap og login knap på mobilversion</w:t>
+      </w:r>
+    </w:p>
+    <w:p>
+      <w:pPr>
+        <w:pStyle w:val="ListParagraph"/>
+        <w:numPr>
+          <w:ilvl w:val="0"/>
+          <w:numId w:val="2"/>
+        </w:numPr>
+      </w:pPr>
+      <w:r>
+        <w:t>Tilføjelse af søgeresultatsside</w:t>
+      </w:r>
+      <w:r>
+        <w:br/>
+        <w:t xml:space="preserve"> </w:t>
+      </w:r>
+    </w:p>
+    <w:p>
+      <w:pPr>
+        <w:pStyle w:val="Heading1"/>
+      </w:pPr>
+      <w:r>
+        <w:t>T</w:t>
+      </w:r>
+      <w:r>
+        <w:t>ilvalgsopgaver</w:t>
+      </w:r>
+    </w:p>
+    <w:p>
+      <w:pPr>
+        <w:pStyle w:val="ListParagraph"/>
+        <w:numPr>
+          <w:ilvl w:val="0"/>
+          <w:numId w:val="4"/>
+        </w:numPr>
+      </w:pPr>
+      <w:r>
+        <w:t>Ingen</w:t>
+      </w:r>
+    </w:p>
+    <w:p>
+      <w:pPr>
+        <w:pStyle w:val="Heading1"/>
       </w:pPr>
       <w:r>
         <w:t>Ændringer</w:t>
@@ -13,7 +679,7 @@
     <w:p/>
     <w:tbl>
       <w:tblPr>
-        <w:tblStyle w:val="Tabel-Gitter"/>
+        <w:tblStyle w:val="TableGrid"/>
         <w:tblpPr w:leftFromText="141" w:rightFromText="141" w:vertAnchor="text" w:horzAnchor="margin" w:tblpY="699"/>
         <w:tblW w:w="0" w:type="auto"/>
         <w:tblLook w:val="04A0" w:firstRow="1" w:lastRow="0" w:firstColumn="1" w:lastColumn="0" w:noHBand="0" w:noVBand="1"/>
@@ -28,7 +694,17 @@
             <w:tcW w:w="4814" w:type="dxa"/>
           </w:tcPr>
           <w:p>
+            <w:pPr>
+              <w:rPr>
+                <w:b/>
+                <w:bCs/>
+              </w:rPr>
+            </w:pPr>
             <w:r>
+              <w:rPr>
+                <w:b/>
+                <w:bCs/>
+              </w:rPr>
               <w:t>Ændring</w:t>
             </w:r>
           </w:p>
@@ -38,7 +714,17 @@
             <w:tcW w:w="4814" w:type="dxa"/>
           </w:tcPr>
           <w:p>
+            <w:pPr>
+              <w:rPr>
+                <w:b/>
+                <w:bCs/>
+              </w:rPr>
+            </w:pPr>
             <w:r>
+              <w:rPr>
+                <w:b/>
+                <w:bCs/>
+              </w:rPr>
               <w:t>Argumentation</w:t>
             </w:r>
           </w:p>
@@ -100,21 +786,1022 @@
     </w:tbl>
     <w:p>
       <w:pPr>
-        <w:pStyle w:val="Overskrift2"/>
+        <w:pStyle w:val="Heading2"/>
       </w:pPr>
       <w:r>
         <w:t>API</w:t>
       </w:r>
+    </w:p>
+    <w:p/>
+    <w:p/>
+    <w:p>
+      <w:pPr>
+        <w:pStyle w:val="Heading2"/>
+      </w:pPr>
+      <w:r>
+        <w:t>Design</w:t>
+      </w:r>
+    </w:p>
+    <w:tbl>
+      <w:tblPr>
+        <w:tblStyle w:val="TableGrid"/>
+        <w:tblW w:w="0" w:type="auto"/>
+        <w:tblLook w:val="04A0" w:firstRow="1" w:lastRow="0" w:firstColumn="1" w:lastColumn="0" w:noHBand="0" w:noVBand="1"/>
+      </w:tblPr>
+      <w:tblGrid>
+        <w:gridCol w:w="4814"/>
+        <w:gridCol w:w="4814"/>
+      </w:tblGrid>
+      <w:tr>
+        <w:tc>
+          <w:tcPr>
+            <w:tcW w:w="4814" w:type="dxa"/>
+          </w:tcPr>
+          <w:p>
+            <w:r>
+              <w:t>Social links tekst til ikoner</w:t>
+            </w:r>
+          </w:p>
+        </w:tc>
+        <w:tc>
+          <w:tcPr>
+            <w:tcW w:w="4814" w:type="dxa"/>
+          </w:tcPr>
+          <w:p>
+            <w:r>
+              <w:t>Mere moderne</w:t>
+            </w:r>
+          </w:p>
+        </w:tc>
+      </w:tr>
+      <w:tr>
+        <w:tc>
+          <w:tcPr>
+            <w:tcW w:w="4814" w:type="dxa"/>
+          </w:tcPr>
+          <w:p/>
+        </w:tc>
+        <w:tc>
+          <w:tcPr>
+            <w:tcW w:w="4814" w:type="dxa"/>
+          </w:tcPr>
+          <w:p/>
+        </w:tc>
+      </w:tr>
+      <w:tr>
+        <w:tc>
+          <w:tcPr>
+            <w:tcW w:w="4814" w:type="dxa"/>
+          </w:tcPr>
+          <w:p/>
+        </w:tc>
+        <w:tc>
+          <w:tcPr>
+            <w:tcW w:w="4814" w:type="dxa"/>
+          </w:tcPr>
+          <w:p/>
+        </w:tc>
+      </w:tr>
+      <w:tr>
+        <w:tc>
+          <w:tcPr>
+            <w:tcW w:w="4814" w:type="dxa"/>
+          </w:tcPr>
+          <w:p/>
+        </w:tc>
+        <w:tc>
+          <w:tcPr>
+            <w:tcW w:w="4814" w:type="dxa"/>
+          </w:tcPr>
+          <w:p/>
+        </w:tc>
+      </w:tr>
+      <w:tr>
+        <w:tc>
+          <w:tcPr>
+            <w:tcW w:w="4814" w:type="dxa"/>
+          </w:tcPr>
+          <w:p/>
+        </w:tc>
+        <w:tc>
+          <w:tcPr>
+            <w:tcW w:w="4814" w:type="dxa"/>
+          </w:tcPr>
+          <w:p/>
+        </w:tc>
+      </w:tr>
+    </w:tbl>
+    <w:p/>
+    <w:p/>
+    <w:p/>
+    <w:p>
+      <w:pPr>
+        <w:pStyle w:val="Heading1"/>
+      </w:pPr>
+      <w:r>
+        <w:lastRenderedPageBreak/>
+        <w:t>Bilag</w:t>
+      </w:r>
+    </w:p>
+    <w:p>
+      <w:pPr>
+        <w:pStyle w:val="Heading2"/>
+      </w:pPr>
+      <w:r>
+        <w:t>Tidsskema</w:t>
+      </w:r>
+    </w:p>
+    <w:p/>
+    <w:tbl>
+      <w:tblPr>
+        <w:tblStyle w:val="TableGrid"/>
+        <w:tblW w:w="0" w:type="auto"/>
+        <w:tblLook w:val="04A0" w:firstRow="1" w:lastRow="0" w:firstColumn="1" w:lastColumn="0" w:noHBand="0" w:noVBand="1"/>
+      </w:tblPr>
+      <w:tblGrid>
+        <w:gridCol w:w="3021"/>
+        <w:gridCol w:w="6607"/>
+      </w:tblGrid>
+      <w:tr>
+        <w:trPr>
+          <w:trHeight w:val="300"/>
+        </w:trPr>
+        <w:tc>
+          <w:tcPr>
+            <w:tcW w:w="3021" w:type="dxa"/>
+            <w:noWrap/>
+            <w:hideMark/>
+          </w:tcPr>
+          <w:p>
+            <w:pPr>
+              <w:rPr>
+                <w:noProof/>
+                <w:lang w:val="en-US"/>
+              </w:rPr>
+            </w:pPr>
+            <w:r>
+              <w:rPr>
+                <w:noProof/>
+                <w:lang w:val="en-US"/>
+              </w:rPr>
+              <w:t xml:space="preserve">'Thu Mar 17 09:18:26 2022 </w:t>
+            </w:r>
+          </w:p>
+        </w:tc>
+        <w:tc>
+          <w:tcPr>
+            <w:tcW w:w="6607" w:type="dxa"/>
+            <w:noWrap/>
+            <w:hideMark/>
+          </w:tcPr>
+          <w:p>
+            <w:pPr>
+              <w:rPr>
+                <w:noProof/>
+                <w:lang w:val="en-US"/>
+              </w:rPr>
+            </w:pPr>
+            <w:r>
+              <w:rPr>
+                <w:noProof/>
+                <w:lang w:val="en-US"/>
+              </w:rPr>
+              <w:t>accessibility enhancement mobile primarily'</w:t>
+            </w:r>
+          </w:p>
+        </w:tc>
+      </w:tr>
+      <w:tr>
+        <w:trPr>
+          <w:trHeight w:val="300"/>
+        </w:trPr>
+        <w:tc>
+          <w:tcPr>
+            <w:tcW w:w="3021" w:type="dxa"/>
+            <w:noWrap/>
+            <w:hideMark/>
+          </w:tcPr>
+          <w:p>
+            <w:pPr>
+              <w:rPr>
+                <w:noProof/>
+                <w:lang w:val="en-US"/>
+              </w:rPr>
+            </w:pPr>
+            <w:r>
+              <w:rPr>
+                <w:noProof/>
+                <w:lang w:val="en-US"/>
+              </w:rPr>
+              <w:t xml:space="preserve">'Wed Mar 16 18:24:56 2022 </w:t>
+            </w:r>
+          </w:p>
+        </w:tc>
+        <w:tc>
+          <w:tcPr>
+            <w:tcW w:w="6607" w:type="dxa"/>
+            <w:noWrap/>
+            <w:hideMark/>
+          </w:tcPr>
+          <w:p>
+            <w:pPr>
+              <w:rPr>
+                <w:noProof/>
+                <w:lang w:val="en-US"/>
+              </w:rPr>
+            </w:pPr>
+            <w:r>
+              <w:rPr>
+                <w:noProof/>
+                <w:lang w:val="en-US"/>
+              </w:rPr>
+              <w:t>added keyboard accessibility across pages, imageupload from dashboard, limited fetch to a minimum and sharing data across app'</w:t>
+            </w:r>
+          </w:p>
+        </w:tc>
+      </w:tr>
+      <w:tr>
+        <w:trPr>
+          <w:trHeight w:val="300"/>
+        </w:trPr>
+        <w:tc>
+          <w:tcPr>
+            <w:tcW w:w="3021" w:type="dxa"/>
+            <w:noWrap/>
+            <w:hideMark/>
+          </w:tcPr>
+          <w:p>
+            <w:pPr>
+              <w:rPr>
+                <w:noProof/>
+                <w:lang w:val="en-US"/>
+              </w:rPr>
+            </w:pPr>
+            <w:r>
+              <w:rPr>
+                <w:noProof/>
+                <w:lang w:val="en-US"/>
+              </w:rPr>
+              <w:t xml:space="preserve">'Wed Mar 16 09:22:23 2022 </w:t>
+            </w:r>
+          </w:p>
+        </w:tc>
+        <w:tc>
+          <w:tcPr>
+            <w:tcW w:w="6607" w:type="dxa"/>
+            <w:noWrap/>
+            <w:hideMark/>
+          </w:tcPr>
+          <w:p>
+            <w:pPr>
+              <w:rPr>
+                <w:noProof/>
+                <w:lang w:val="en-US"/>
+              </w:rPr>
+            </w:pPr>
+            <w:r>
+              <w:rPr>
+                <w:noProof/>
+                <w:lang w:val="en-US"/>
+              </w:rPr>
+              <w:t>responsive header, footer, news, moviedetails'</w:t>
+            </w:r>
+          </w:p>
+        </w:tc>
+      </w:tr>
+      <w:tr>
+        <w:trPr>
+          <w:trHeight w:val="300"/>
+        </w:trPr>
+        <w:tc>
+          <w:tcPr>
+            <w:tcW w:w="3021" w:type="dxa"/>
+            <w:noWrap/>
+            <w:hideMark/>
+          </w:tcPr>
+          <w:p>
+            <w:pPr>
+              <w:rPr>
+                <w:noProof/>
+                <w:lang w:val="en-US"/>
+              </w:rPr>
+            </w:pPr>
+            <w:r>
+              <w:rPr>
+                <w:noProof/>
+                <w:lang w:val="en-US"/>
+              </w:rPr>
+              <w:t xml:space="preserve">'Tue Mar 15 17:15:32 2022 </w:t>
+            </w:r>
+          </w:p>
+        </w:tc>
+        <w:tc>
+          <w:tcPr>
+            <w:tcW w:w="6607" w:type="dxa"/>
+            <w:noWrap/>
+            <w:hideMark/>
+          </w:tcPr>
+          <w:p>
+            <w:pPr>
+              <w:rPr>
+                <w:noProof/>
+                <w:lang w:val="en-US"/>
+              </w:rPr>
+            </w:pPr>
+            <w:r>
+              <w:rPr>
+                <w:noProof/>
+                <w:lang w:val="en-US"/>
+              </w:rPr>
+              <w:t>added responsive header, footer, frontpage'</w:t>
+            </w:r>
+          </w:p>
+        </w:tc>
+      </w:tr>
+      <w:tr>
+        <w:trPr>
+          <w:trHeight w:val="300"/>
+        </w:trPr>
+        <w:tc>
+          <w:tcPr>
+            <w:tcW w:w="3021" w:type="dxa"/>
+            <w:noWrap/>
+            <w:hideMark/>
+          </w:tcPr>
+          <w:p>
+            <w:pPr>
+              <w:rPr>
+                <w:noProof/>
+                <w:lang w:val="en-US"/>
+              </w:rPr>
+            </w:pPr>
+            <w:r>
+              <w:rPr>
+                <w:noProof/>
+                <w:lang w:val="en-US"/>
+              </w:rPr>
+              <w:t xml:space="preserve">'Tue Mar 15 09:28:24 2022 </w:t>
+            </w:r>
+          </w:p>
+        </w:tc>
+        <w:tc>
+          <w:tcPr>
+            <w:tcW w:w="6607" w:type="dxa"/>
+            <w:noWrap/>
+            <w:hideMark/>
+          </w:tcPr>
+          <w:p>
+            <w:pPr>
+              <w:rPr>
+                <w:noProof/>
+                <w:lang w:val="en-US"/>
+              </w:rPr>
+            </w:pPr>
+            <w:r>
+              <w:rPr>
+                <w:noProof/>
+                <w:lang w:val="en-US"/>
+              </w:rPr>
+              <w:t>added contact page'</w:t>
+            </w:r>
+          </w:p>
+        </w:tc>
+      </w:tr>
+      <w:tr>
+        <w:trPr>
+          <w:trHeight w:val="300"/>
+        </w:trPr>
+        <w:tc>
+          <w:tcPr>
+            <w:tcW w:w="3021" w:type="dxa"/>
+            <w:noWrap/>
+            <w:hideMark/>
+          </w:tcPr>
+          <w:p>
+            <w:pPr>
+              <w:rPr>
+                <w:noProof/>
+                <w:lang w:val="en-US"/>
+              </w:rPr>
+            </w:pPr>
+            <w:r>
+              <w:rPr>
+                <w:noProof/>
+                <w:lang w:val="en-US"/>
+              </w:rPr>
+              <w:t xml:space="preserve">'Mon Mar 14 18:34:48 2022 </w:t>
+            </w:r>
+          </w:p>
+        </w:tc>
+        <w:tc>
+          <w:tcPr>
+            <w:tcW w:w="6607" w:type="dxa"/>
+            <w:noWrap/>
+            <w:hideMark/>
+          </w:tcPr>
+          <w:p>
+            <w:pPr>
+              <w:rPr>
+                <w:noProof/>
+                <w:lang w:val="en-US"/>
+              </w:rPr>
+            </w:pPr>
+            <w:r>
+              <w:rPr>
+                <w:noProof/>
+                <w:lang w:val="en-US"/>
+              </w:rPr>
+              <w:t>added cms, footer'</w:t>
+            </w:r>
+          </w:p>
+        </w:tc>
+      </w:tr>
+      <w:tr>
+        <w:trPr>
+          <w:trHeight w:val="300"/>
+        </w:trPr>
+        <w:tc>
+          <w:tcPr>
+            <w:tcW w:w="3021" w:type="dxa"/>
+            <w:noWrap/>
+            <w:hideMark/>
+          </w:tcPr>
+          <w:p>
+            <w:pPr>
+              <w:rPr>
+                <w:noProof/>
+                <w:lang w:val="en-US"/>
+              </w:rPr>
+            </w:pPr>
+            <w:r>
+              <w:rPr>
+                <w:noProof/>
+                <w:lang w:val="en-US"/>
+              </w:rPr>
+              <w:t xml:space="preserve">'Mon Mar 14 13:00:15 2022 </w:t>
+            </w:r>
+          </w:p>
+        </w:tc>
+        <w:tc>
+          <w:tcPr>
+            <w:tcW w:w="6607" w:type="dxa"/>
+            <w:noWrap/>
+            <w:hideMark/>
+          </w:tcPr>
+          <w:p>
+            <w:pPr>
+              <w:rPr>
+                <w:noProof/>
+                <w:lang w:val="en-US"/>
+              </w:rPr>
+            </w:pPr>
+            <w:r>
+              <w:rPr>
+                <w:noProof/>
+                <w:lang w:val="en-US"/>
+              </w:rPr>
+              <w:t>added frontpage, moviedetails, news'</w:t>
+            </w:r>
+          </w:p>
+        </w:tc>
+      </w:tr>
+      <w:tr>
+        <w:trPr>
+          <w:trHeight w:val="445"/>
+        </w:trPr>
+        <w:tc>
+          <w:tcPr>
+            <w:tcW w:w="3021" w:type="dxa"/>
+            <w:noWrap/>
+            <w:hideMark/>
+          </w:tcPr>
+          <w:p>
+            <w:pPr>
+              <w:rPr>
+                <w:noProof/>
+                <w:lang w:val="en-US"/>
+              </w:rPr>
+            </w:pPr>
+            <w:r>
+              <w:rPr>
+                <w:noProof/>
+                <w:lang w:val="en-US"/>
+              </w:rPr>
+              <w:t xml:space="preserve">'Mon Mar 14 10:27:11 2022 </w:t>
+            </w:r>
+          </w:p>
+        </w:tc>
+        <w:tc>
+          <w:tcPr>
+            <w:tcW w:w="6607" w:type="dxa"/>
+            <w:noWrap/>
+            <w:hideMark/>
+          </w:tcPr>
+          <w:p>
+            <w:pPr>
+              <w:rPr>
+                <w:noProof/>
+                <w:lang w:val="en-US"/>
+              </w:rPr>
+            </w:pPr>
+            <w:r>
+              <w:rPr>
+                <w:noProof/>
+                <w:lang w:val="en-US"/>
+              </w:rPr>
+              <w:t>added front page and setting up for moviedetailspage'</w:t>
+            </w:r>
+          </w:p>
+        </w:tc>
+      </w:tr>
+    </w:tbl>
+    <w:p>
+      <w:pPr>
+        <w:rPr>
+          <w:noProof/>
+        </w:rPr>
+      </w:pPr>
     </w:p>
     <w:p/>
     <w:sectPr>
       <w:pgSz w:w="11906" w:h="16838"/>
       <w:pgMar w:top="1701" w:right="1134" w:bottom="1701" w:left="1134" w:header="708" w:footer="708" w:gutter="0"/>
+      <w:pgNumType w:start="0"/>
       <w:cols w:space="708"/>
+      <w:titlePg/>
       <w:docGrid w:linePitch="360"/>
     </w:sectPr>
   </w:body>
 </w:document>
+</file>
+
+<file path=word/numbering.xml><?xml version="1.0" encoding="utf-8"?>
+<w:numbering xmlns:wpc="http://schemas.microsoft.com/office/word/2010/wordprocessingCanvas" xmlns:cx="http://schemas.microsoft.com/office/drawing/2014/chartex" xmlns:cx1="http://schemas.microsoft.com/office/drawing/2015/9/8/chartex" xmlns:cx2="http://schemas.microsoft.com/office/drawing/2015/10/21/chartex" xmlns:cx3="http://schemas.microsoft.com/office/drawing/2016/5/9/chartex" xmlns:cx4="http://schemas.microsoft.com/office/drawing/2016/5/10/chartex" xmlns:cx5="http://schemas.microsoft.com/office/drawing/2016/5/11/chartex" xmlns:cx6="http://schemas.microsoft.com/office/drawing/2016/5/12/chartex" xmlns:cx7="http://schemas.microsoft.com/office/drawing/2016/5/13/chartex" xmlns:cx8="http://schemas.microsoft.com/office/drawing/2016/5/14/chartex" xmlns:mc="http://schemas.openxmlformats.org/markup-compatibility/2006" xmlns:aink="http://schemas.microsoft.com/office/drawing/2016/ink" xmlns:am3d="http://schemas.microsoft.com/office/drawing/2017/model3d" xmlns:o="urn:schemas-microsoft-com:office:office" xmlns:r="http://schemas.openxmlformats.org/officeDocument/2006/relationships" xmlns:m="http://schemas.openxmlformats.org/officeDocument/2006/math" xmlns:v="urn:schemas-microsoft-com:vml" xmlns:wp14="http://schemas.microsoft.com/office/word/2010/wordprocessingDrawing" xmlns:wp="http://schemas.openxmlformats.org/drawingml/2006/wordprocessingDrawing" xmlns:w10="urn:schemas-microsoft-com:office:word" xmlns:w="http://schemas.openxmlformats.org/wordprocessingml/2006/main" xmlns:w14="http://schemas.microsoft.com/office/word/2010/wordml" xmlns:w15="http://schemas.microsoft.com/office/word/2012/wordml" xmlns:w16cex="http://schemas.microsoft.com/office/word/2018/wordml/cex" xmlns:w16cid="http://schemas.microsoft.com/office/word/2016/wordml/cid" xmlns:w16="http://schemas.microsoft.com/office/word/2018/wordml" xmlns:w16sdtdh="http://schemas.microsoft.com/office/word/2020/wordml/sdtdatahash" xmlns:w16se="http://schemas.microsoft.com/office/word/2015/wordml/symex" xmlns:wpg="http://schemas.microsoft.com/office/word/2010/wordprocessingGroup" xmlns:wpi="http://schemas.microsoft.com/office/word/2010/wordprocessingInk" xmlns:wne="http://schemas.microsoft.com/office/word/2006/wordml" xmlns:wps="http://schemas.microsoft.com/office/word/2010/wordprocessingShape" mc:Ignorable="w14 w15 w16se w16cid w16 w16cex w16sdtdh wp14">
+  <w:abstractNum w:abstractNumId="0" w15:restartNumberingAfterBreak="0">
+    <w:nsid w:val="1AE62D58"/>
+    <w:multiLevelType w:val="hybridMultilevel"/>
+    <w:tmpl w:val="89F02056"/>
+    <w:lvl w:ilvl="0" w:tplc="04060001">
+      <w:start w:val="1"/>
+      <w:numFmt w:val="bullet"/>
+      <w:lvlText w:val=""/>
+      <w:lvlJc w:val="left"/>
+      <w:pPr>
+        <w:ind w:left="2025" w:hanging="360"/>
+      </w:pPr>
+      <w:rPr>
+        <w:rFonts w:ascii="Symbol" w:hAnsi="Symbol" w:hint="default"/>
+      </w:rPr>
+    </w:lvl>
+    <w:lvl w:ilvl="1" w:tplc="04060003" w:tentative="1">
+      <w:start w:val="1"/>
+      <w:numFmt w:val="bullet"/>
+      <w:lvlText w:val="o"/>
+      <w:lvlJc w:val="left"/>
+      <w:pPr>
+        <w:ind w:left="2745" w:hanging="360"/>
+      </w:pPr>
+      <w:rPr>
+        <w:rFonts w:ascii="Courier New" w:hAnsi="Courier New" w:cs="Courier New" w:hint="default"/>
+      </w:rPr>
+    </w:lvl>
+    <w:lvl w:ilvl="2" w:tplc="04060005" w:tentative="1">
+      <w:start w:val="1"/>
+      <w:numFmt w:val="bullet"/>
+      <w:lvlText w:val=""/>
+      <w:lvlJc w:val="left"/>
+      <w:pPr>
+        <w:ind w:left="3465" w:hanging="360"/>
+      </w:pPr>
+      <w:rPr>
+        <w:rFonts w:ascii="Wingdings" w:hAnsi="Wingdings" w:hint="default"/>
+      </w:rPr>
+    </w:lvl>
+    <w:lvl w:ilvl="3" w:tplc="04060001" w:tentative="1">
+      <w:start w:val="1"/>
+      <w:numFmt w:val="bullet"/>
+      <w:lvlText w:val=""/>
+      <w:lvlJc w:val="left"/>
+      <w:pPr>
+        <w:ind w:left="4185" w:hanging="360"/>
+      </w:pPr>
+      <w:rPr>
+        <w:rFonts w:ascii="Symbol" w:hAnsi="Symbol" w:hint="default"/>
+      </w:rPr>
+    </w:lvl>
+    <w:lvl w:ilvl="4" w:tplc="04060003" w:tentative="1">
+      <w:start w:val="1"/>
+      <w:numFmt w:val="bullet"/>
+      <w:lvlText w:val="o"/>
+      <w:lvlJc w:val="left"/>
+      <w:pPr>
+        <w:ind w:left="4905" w:hanging="360"/>
+      </w:pPr>
+      <w:rPr>
+        <w:rFonts w:ascii="Courier New" w:hAnsi="Courier New" w:cs="Courier New" w:hint="default"/>
+      </w:rPr>
+    </w:lvl>
+    <w:lvl w:ilvl="5" w:tplc="04060005" w:tentative="1">
+      <w:start w:val="1"/>
+      <w:numFmt w:val="bullet"/>
+      <w:lvlText w:val=""/>
+      <w:lvlJc w:val="left"/>
+      <w:pPr>
+        <w:ind w:left="5625" w:hanging="360"/>
+      </w:pPr>
+      <w:rPr>
+        <w:rFonts w:ascii="Wingdings" w:hAnsi="Wingdings" w:hint="default"/>
+      </w:rPr>
+    </w:lvl>
+    <w:lvl w:ilvl="6" w:tplc="04060001" w:tentative="1">
+      <w:start w:val="1"/>
+      <w:numFmt w:val="bullet"/>
+      <w:lvlText w:val=""/>
+      <w:lvlJc w:val="left"/>
+      <w:pPr>
+        <w:ind w:left="6345" w:hanging="360"/>
+      </w:pPr>
+      <w:rPr>
+        <w:rFonts w:ascii="Symbol" w:hAnsi="Symbol" w:hint="default"/>
+      </w:rPr>
+    </w:lvl>
+    <w:lvl w:ilvl="7" w:tplc="04060003" w:tentative="1">
+      <w:start w:val="1"/>
+      <w:numFmt w:val="bullet"/>
+      <w:lvlText w:val="o"/>
+      <w:lvlJc w:val="left"/>
+      <w:pPr>
+        <w:ind w:left="7065" w:hanging="360"/>
+      </w:pPr>
+      <w:rPr>
+        <w:rFonts w:ascii="Courier New" w:hAnsi="Courier New" w:cs="Courier New" w:hint="default"/>
+      </w:rPr>
+    </w:lvl>
+    <w:lvl w:ilvl="8" w:tplc="04060005" w:tentative="1">
+      <w:start w:val="1"/>
+      <w:numFmt w:val="bullet"/>
+      <w:lvlText w:val=""/>
+      <w:lvlJc w:val="left"/>
+      <w:pPr>
+        <w:ind w:left="7785" w:hanging="360"/>
+      </w:pPr>
+      <w:rPr>
+        <w:rFonts w:ascii="Wingdings" w:hAnsi="Wingdings" w:hint="default"/>
+      </w:rPr>
+    </w:lvl>
+  </w:abstractNum>
+  <w:abstractNum w:abstractNumId="1" w15:restartNumberingAfterBreak="0">
+    <w:nsid w:val="20C56754"/>
+    <w:multiLevelType w:val="hybridMultilevel"/>
+    <w:tmpl w:val="AA90C1EC"/>
+    <w:lvl w:ilvl="0" w:tplc="04060001">
+      <w:start w:val="1"/>
+      <w:numFmt w:val="bullet"/>
+      <w:lvlText w:val=""/>
+      <w:lvlJc w:val="left"/>
+      <w:pPr>
+        <w:ind w:left="720" w:hanging="360"/>
+      </w:pPr>
+      <w:rPr>
+        <w:rFonts w:ascii="Symbol" w:hAnsi="Symbol" w:hint="default"/>
+      </w:rPr>
+    </w:lvl>
+    <w:lvl w:ilvl="1" w:tplc="04060003" w:tentative="1">
+      <w:start w:val="1"/>
+      <w:numFmt w:val="bullet"/>
+      <w:lvlText w:val="o"/>
+      <w:lvlJc w:val="left"/>
+      <w:pPr>
+        <w:ind w:left="1440" w:hanging="360"/>
+      </w:pPr>
+      <w:rPr>
+        <w:rFonts w:ascii="Courier New" w:hAnsi="Courier New" w:cs="Courier New" w:hint="default"/>
+      </w:rPr>
+    </w:lvl>
+    <w:lvl w:ilvl="2" w:tplc="04060005" w:tentative="1">
+      <w:start w:val="1"/>
+      <w:numFmt w:val="bullet"/>
+      <w:lvlText w:val=""/>
+      <w:lvlJc w:val="left"/>
+      <w:pPr>
+        <w:ind w:left="2160" w:hanging="360"/>
+      </w:pPr>
+      <w:rPr>
+        <w:rFonts w:ascii="Wingdings" w:hAnsi="Wingdings" w:hint="default"/>
+      </w:rPr>
+    </w:lvl>
+    <w:lvl w:ilvl="3" w:tplc="04060001" w:tentative="1">
+      <w:start w:val="1"/>
+      <w:numFmt w:val="bullet"/>
+      <w:lvlText w:val=""/>
+      <w:lvlJc w:val="left"/>
+      <w:pPr>
+        <w:ind w:left="2880" w:hanging="360"/>
+      </w:pPr>
+      <w:rPr>
+        <w:rFonts w:ascii="Symbol" w:hAnsi="Symbol" w:hint="default"/>
+      </w:rPr>
+    </w:lvl>
+    <w:lvl w:ilvl="4" w:tplc="04060003" w:tentative="1">
+      <w:start w:val="1"/>
+      <w:numFmt w:val="bullet"/>
+      <w:lvlText w:val="o"/>
+      <w:lvlJc w:val="left"/>
+      <w:pPr>
+        <w:ind w:left="3600" w:hanging="360"/>
+      </w:pPr>
+      <w:rPr>
+        <w:rFonts w:ascii="Courier New" w:hAnsi="Courier New" w:cs="Courier New" w:hint="default"/>
+      </w:rPr>
+    </w:lvl>
+    <w:lvl w:ilvl="5" w:tplc="04060005" w:tentative="1">
+      <w:start w:val="1"/>
+      <w:numFmt w:val="bullet"/>
+      <w:lvlText w:val=""/>
+      <w:lvlJc w:val="left"/>
+      <w:pPr>
+        <w:ind w:left="4320" w:hanging="360"/>
+      </w:pPr>
+      <w:rPr>
+        <w:rFonts w:ascii="Wingdings" w:hAnsi="Wingdings" w:hint="default"/>
+      </w:rPr>
+    </w:lvl>
+    <w:lvl w:ilvl="6" w:tplc="04060001" w:tentative="1">
+      <w:start w:val="1"/>
+      <w:numFmt w:val="bullet"/>
+      <w:lvlText w:val=""/>
+      <w:lvlJc w:val="left"/>
+      <w:pPr>
+        <w:ind w:left="5040" w:hanging="360"/>
+      </w:pPr>
+      <w:rPr>
+        <w:rFonts w:ascii="Symbol" w:hAnsi="Symbol" w:hint="default"/>
+      </w:rPr>
+    </w:lvl>
+    <w:lvl w:ilvl="7" w:tplc="04060003" w:tentative="1">
+      <w:start w:val="1"/>
+      <w:numFmt w:val="bullet"/>
+      <w:lvlText w:val="o"/>
+      <w:lvlJc w:val="left"/>
+      <w:pPr>
+        <w:ind w:left="5760" w:hanging="360"/>
+      </w:pPr>
+      <w:rPr>
+        <w:rFonts w:ascii="Courier New" w:hAnsi="Courier New" w:cs="Courier New" w:hint="default"/>
+      </w:rPr>
+    </w:lvl>
+    <w:lvl w:ilvl="8" w:tplc="04060005" w:tentative="1">
+      <w:start w:val="1"/>
+      <w:numFmt w:val="bullet"/>
+      <w:lvlText w:val=""/>
+      <w:lvlJc w:val="left"/>
+      <w:pPr>
+        <w:ind w:left="6480" w:hanging="360"/>
+      </w:pPr>
+      <w:rPr>
+        <w:rFonts w:ascii="Wingdings" w:hAnsi="Wingdings" w:hint="default"/>
+      </w:rPr>
+    </w:lvl>
+  </w:abstractNum>
+  <w:abstractNum w:abstractNumId="2" w15:restartNumberingAfterBreak="0">
+    <w:nsid w:val="290D00F2"/>
+    <w:multiLevelType w:val="hybridMultilevel"/>
+    <w:tmpl w:val="F31069AA"/>
+    <w:lvl w:ilvl="0" w:tplc="04060001">
+      <w:start w:val="1"/>
+      <w:numFmt w:val="bullet"/>
+      <w:lvlText w:val=""/>
+      <w:lvlJc w:val="left"/>
+      <w:pPr>
+        <w:ind w:left="720" w:hanging="360"/>
+      </w:pPr>
+      <w:rPr>
+        <w:rFonts w:ascii="Symbol" w:hAnsi="Symbol" w:hint="default"/>
+      </w:rPr>
+    </w:lvl>
+    <w:lvl w:ilvl="1" w:tplc="04060003" w:tentative="1">
+      <w:start w:val="1"/>
+      <w:numFmt w:val="bullet"/>
+      <w:lvlText w:val="o"/>
+      <w:lvlJc w:val="left"/>
+      <w:pPr>
+        <w:ind w:left="1440" w:hanging="360"/>
+      </w:pPr>
+      <w:rPr>
+        <w:rFonts w:ascii="Courier New" w:hAnsi="Courier New" w:cs="Courier New" w:hint="default"/>
+      </w:rPr>
+    </w:lvl>
+    <w:lvl w:ilvl="2" w:tplc="04060005" w:tentative="1">
+      <w:start w:val="1"/>
+      <w:numFmt w:val="bullet"/>
+      <w:lvlText w:val=""/>
+      <w:lvlJc w:val="left"/>
+      <w:pPr>
+        <w:ind w:left="2160" w:hanging="360"/>
+      </w:pPr>
+      <w:rPr>
+        <w:rFonts w:ascii="Wingdings" w:hAnsi="Wingdings" w:hint="default"/>
+      </w:rPr>
+    </w:lvl>
+    <w:lvl w:ilvl="3" w:tplc="04060001" w:tentative="1">
+      <w:start w:val="1"/>
+      <w:numFmt w:val="bullet"/>
+      <w:lvlText w:val=""/>
+      <w:lvlJc w:val="left"/>
+      <w:pPr>
+        <w:ind w:left="2880" w:hanging="360"/>
+      </w:pPr>
+      <w:rPr>
+        <w:rFonts w:ascii="Symbol" w:hAnsi="Symbol" w:hint="default"/>
+      </w:rPr>
+    </w:lvl>
+    <w:lvl w:ilvl="4" w:tplc="04060003" w:tentative="1">
+      <w:start w:val="1"/>
+      <w:numFmt w:val="bullet"/>
+      <w:lvlText w:val="o"/>
+      <w:lvlJc w:val="left"/>
+      <w:pPr>
+        <w:ind w:left="3600" w:hanging="360"/>
+      </w:pPr>
+      <w:rPr>
+        <w:rFonts w:ascii="Courier New" w:hAnsi="Courier New" w:cs="Courier New" w:hint="default"/>
+      </w:rPr>
+    </w:lvl>
+    <w:lvl w:ilvl="5" w:tplc="04060005" w:tentative="1">
+      <w:start w:val="1"/>
+      <w:numFmt w:val="bullet"/>
+      <w:lvlText w:val=""/>
+      <w:lvlJc w:val="left"/>
+      <w:pPr>
+        <w:ind w:left="4320" w:hanging="360"/>
+      </w:pPr>
+      <w:rPr>
+        <w:rFonts w:ascii="Wingdings" w:hAnsi="Wingdings" w:hint="default"/>
+      </w:rPr>
+    </w:lvl>
+    <w:lvl w:ilvl="6" w:tplc="04060001" w:tentative="1">
+      <w:start w:val="1"/>
+      <w:numFmt w:val="bullet"/>
+      <w:lvlText w:val=""/>
+      <w:lvlJc w:val="left"/>
+      <w:pPr>
+        <w:ind w:left="5040" w:hanging="360"/>
+      </w:pPr>
+      <w:rPr>
+        <w:rFonts w:ascii="Symbol" w:hAnsi="Symbol" w:hint="default"/>
+      </w:rPr>
+    </w:lvl>
+    <w:lvl w:ilvl="7" w:tplc="04060003" w:tentative="1">
+      <w:start w:val="1"/>
+      <w:numFmt w:val="bullet"/>
+      <w:lvlText w:val="o"/>
+      <w:lvlJc w:val="left"/>
+      <w:pPr>
+        <w:ind w:left="5760" w:hanging="360"/>
+      </w:pPr>
+      <w:rPr>
+        <w:rFonts w:ascii="Courier New" w:hAnsi="Courier New" w:cs="Courier New" w:hint="default"/>
+      </w:rPr>
+    </w:lvl>
+    <w:lvl w:ilvl="8" w:tplc="04060005" w:tentative="1">
+      <w:start w:val="1"/>
+      <w:numFmt w:val="bullet"/>
+      <w:lvlText w:val=""/>
+      <w:lvlJc w:val="left"/>
+      <w:pPr>
+        <w:ind w:left="6480" w:hanging="360"/>
+      </w:pPr>
+      <w:rPr>
+        <w:rFonts w:ascii="Wingdings" w:hAnsi="Wingdings" w:hint="default"/>
+      </w:rPr>
+    </w:lvl>
+  </w:abstractNum>
+  <w:abstractNum w:abstractNumId="3" w15:restartNumberingAfterBreak="0">
+    <w:nsid w:val="31B11367"/>
+    <w:multiLevelType w:val="hybridMultilevel"/>
+    <w:tmpl w:val="371C956C"/>
+    <w:lvl w:ilvl="0" w:tplc="04060001">
+      <w:start w:val="1"/>
+      <w:numFmt w:val="bullet"/>
+      <w:lvlText w:val=""/>
+      <w:lvlJc w:val="left"/>
+      <w:pPr>
+        <w:ind w:left="720" w:hanging="360"/>
+      </w:pPr>
+      <w:rPr>
+        <w:rFonts w:ascii="Symbol" w:hAnsi="Symbol" w:hint="default"/>
+      </w:rPr>
+    </w:lvl>
+    <w:lvl w:ilvl="1" w:tplc="04060003" w:tentative="1">
+      <w:start w:val="1"/>
+      <w:numFmt w:val="bullet"/>
+      <w:lvlText w:val="o"/>
+      <w:lvlJc w:val="left"/>
+      <w:pPr>
+        <w:ind w:left="1440" w:hanging="360"/>
+      </w:pPr>
+      <w:rPr>
+        <w:rFonts w:ascii="Courier New" w:hAnsi="Courier New" w:cs="Courier New" w:hint="default"/>
+      </w:rPr>
+    </w:lvl>
+    <w:lvl w:ilvl="2" w:tplc="04060005" w:tentative="1">
+      <w:start w:val="1"/>
+      <w:numFmt w:val="bullet"/>
+      <w:lvlText w:val=""/>
+      <w:lvlJc w:val="left"/>
+      <w:pPr>
+        <w:ind w:left="2160" w:hanging="360"/>
+      </w:pPr>
+      <w:rPr>
+        <w:rFonts w:ascii="Wingdings" w:hAnsi="Wingdings" w:hint="default"/>
+      </w:rPr>
+    </w:lvl>
+    <w:lvl w:ilvl="3" w:tplc="04060001" w:tentative="1">
+      <w:start w:val="1"/>
+      <w:numFmt w:val="bullet"/>
+      <w:lvlText w:val=""/>
+      <w:lvlJc w:val="left"/>
+      <w:pPr>
+        <w:ind w:left="2880" w:hanging="360"/>
+      </w:pPr>
+      <w:rPr>
+        <w:rFonts w:ascii="Symbol" w:hAnsi="Symbol" w:hint="default"/>
+      </w:rPr>
+    </w:lvl>
+    <w:lvl w:ilvl="4" w:tplc="04060003" w:tentative="1">
+      <w:start w:val="1"/>
+      <w:numFmt w:val="bullet"/>
+      <w:lvlText w:val="o"/>
+      <w:lvlJc w:val="left"/>
+      <w:pPr>
+        <w:ind w:left="3600" w:hanging="360"/>
+      </w:pPr>
+      <w:rPr>
+        <w:rFonts w:ascii="Courier New" w:hAnsi="Courier New" w:cs="Courier New" w:hint="default"/>
+      </w:rPr>
+    </w:lvl>
+    <w:lvl w:ilvl="5" w:tplc="04060005" w:tentative="1">
+      <w:start w:val="1"/>
+      <w:numFmt w:val="bullet"/>
+      <w:lvlText w:val=""/>
+      <w:lvlJc w:val="left"/>
+      <w:pPr>
+        <w:ind w:left="4320" w:hanging="360"/>
+      </w:pPr>
+      <w:rPr>
+        <w:rFonts w:ascii="Wingdings" w:hAnsi="Wingdings" w:hint="default"/>
+      </w:rPr>
+    </w:lvl>
+    <w:lvl w:ilvl="6" w:tplc="04060001" w:tentative="1">
+      <w:start w:val="1"/>
+      <w:numFmt w:val="bullet"/>
+      <w:lvlText w:val=""/>
+      <w:lvlJc w:val="left"/>
+      <w:pPr>
+        <w:ind w:left="5040" w:hanging="360"/>
+      </w:pPr>
+      <w:rPr>
+        <w:rFonts w:ascii="Symbol" w:hAnsi="Symbol" w:hint="default"/>
+      </w:rPr>
+    </w:lvl>
+    <w:lvl w:ilvl="7" w:tplc="04060003" w:tentative="1">
+      <w:start w:val="1"/>
+      <w:numFmt w:val="bullet"/>
+      <w:lvlText w:val="o"/>
+      <w:lvlJc w:val="left"/>
+      <w:pPr>
+        <w:ind w:left="5760" w:hanging="360"/>
+      </w:pPr>
+      <w:rPr>
+        <w:rFonts w:ascii="Courier New" w:hAnsi="Courier New" w:cs="Courier New" w:hint="default"/>
+      </w:rPr>
+    </w:lvl>
+    <w:lvl w:ilvl="8" w:tplc="04060005" w:tentative="1">
+      <w:start w:val="1"/>
+      <w:numFmt w:val="bullet"/>
+      <w:lvlText w:val=""/>
+      <w:lvlJc w:val="left"/>
+      <w:pPr>
+        <w:ind w:left="6480" w:hanging="360"/>
+      </w:pPr>
+      <w:rPr>
+        <w:rFonts w:ascii="Wingdings" w:hAnsi="Wingdings" w:hint="default"/>
+      </w:rPr>
+    </w:lvl>
+  </w:abstractNum>
+  <w:num w:numId="1">
+    <w:abstractNumId w:val="1"/>
+  </w:num>
+  <w:num w:numId="2">
+    <w:abstractNumId w:val="3"/>
+  </w:num>
+  <w:num w:numId="3">
+    <w:abstractNumId w:val="0"/>
+  </w:num>
+  <w:num w:numId="4">
+    <w:abstractNumId w:val="2"/>
+  </w:num>
+</w:numbering>
 </file>
 
 <file path=word/styles.xml><?xml version="1.0" encoding="utf-8"?>
@@ -240,6 +1927,7 @@
     <w:lsdException w:name="HTML Sample" w:semiHidden="1" w:unhideWhenUsed="1"/>
     <w:lsdException w:name="HTML Typewriter" w:semiHidden="1" w:unhideWhenUsed="1"/>
     <w:lsdException w:name="HTML Variable" w:semiHidden="1" w:unhideWhenUsed="1"/>
+    <w:lsdException w:name="Normal Table" w:semiHidden="1" w:unhideWhenUsed="1"/>
     <w:lsdException w:name="annotation subject" w:semiHidden="1" w:unhideWhenUsed="1"/>
     <w:lsdException w:name="No List" w:semiHidden="1" w:unhideWhenUsed="1"/>
     <w:lsdException w:name="Outline List 1" w:semiHidden="1" w:unhideWhenUsed="1"/>
@@ -286,8 +1974,10 @@
     <w:lsdException w:name="Table Subtle 2" w:semiHidden="1" w:unhideWhenUsed="1"/>
     <w:lsdException w:name="Table Web 1" w:semiHidden="1" w:unhideWhenUsed="1"/>
     <w:lsdException w:name="Table Web 2" w:semiHidden="1" w:unhideWhenUsed="1"/>
+    <w:lsdException w:name="Table Web 3" w:semiHidden="1" w:unhideWhenUsed="1"/>
     <w:lsdException w:name="Balloon Text" w:semiHidden="1" w:unhideWhenUsed="1"/>
     <w:lsdException w:name="Table Grid" w:uiPriority="39"/>
+    <w:lsdException w:name="Table Theme" w:semiHidden="1" w:unhideWhenUsed="1"/>
     <w:lsdException w:name="Placeholder Text" w:semiHidden="1"/>
     <w:lsdException w:name="No Spacing" w:uiPriority="1" w:qFormat="1"/>
     <w:lsdException w:name="Light Shading" w:uiPriority="60"/>
@@ -513,11 +2203,11 @@
     <w:name w:val="Normal"/>
     <w:qFormat/>
   </w:style>
-  <w:style w:type="paragraph" w:styleId="Overskrift1">
+  <w:style w:type="paragraph" w:styleId="Heading1">
     <w:name w:val="heading 1"/>
     <w:basedOn w:val="Normal"/>
     <w:next w:val="Normal"/>
-    <w:link w:val="Overskrift1Tegn"/>
+    <w:link w:val="Heading1Char"/>
     <w:uiPriority w:val="9"/>
     <w:qFormat/>
     <w:rsid w:val="00A92102"/>
@@ -534,11 +2224,11 @@
       <w:szCs w:val="32"/>
     </w:rPr>
   </w:style>
-  <w:style w:type="paragraph" w:styleId="Overskrift2">
+  <w:style w:type="paragraph" w:styleId="Heading2">
     <w:name w:val="heading 2"/>
     <w:basedOn w:val="Normal"/>
     <w:next w:val="Normal"/>
-    <w:link w:val="Overskrift2Tegn"/>
+    <w:link w:val="Heading2Char"/>
     <w:uiPriority w:val="9"/>
     <w:unhideWhenUsed/>
     <w:qFormat/>
@@ -556,13 +2246,12 @@
       <w:szCs w:val="26"/>
     </w:rPr>
   </w:style>
-  <w:style w:type="character" w:default="1" w:styleId="Standardskrifttypeiafsnit">
+  <w:style w:type="character" w:default="1" w:styleId="DefaultParagraphFont">
     <w:name w:val="Default Paragraph Font"/>
     <w:uiPriority w:val="1"/>
-    <w:semiHidden/>
     <w:unhideWhenUsed/>
   </w:style>
-  <w:style w:type="table" w:default="1" w:styleId="Tabel-Normal">
+  <w:style w:type="table" w:default="1" w:styleId="TableNormal">
     <w:name w:val="Normal Table"/>
     <w:uiPriority w:val="99"/>
     <w:semiHidden/>
@@ -577,15 +2266,15 @@
       </w:tblCellMar>
     </w:tblPr>
   </w:style>
-  <w:style w:type="numbering" w:default="1" w:styleId="Ingenoversigt">
+  <w:style w:type="numbering" w:default="1" w:styleId="NoList">
     <w:name w:val="No List"/>
     <w:uiPriority w:val="99"/>
     <w:semiHidden/>
     <w:unhideWhenUsed/>
   </w:style>
-  <w:style w:type="table" w:styleId="Tabel-Gitter">
+  <w:style w:type="table" w:styleId="TableGrid">
     <w:name w:val="Table Grid"/>
-    <w:basedOn w:val="Tabel-Normal"/>
+    <w:basedOn w:val="TableNormal"/>
     <w:uiPriority w:val="39"/>
     <w:rsid w:val="000921D7"/>
     <w:pPr>
@@ -602,10 +2291,10 @@
       </w:tblBorders>
     </w:tblPr>
   </w:style>
-  <w:style w:type="character" w:customStyle="1" w:styleId="Overskrift1Tegn">
-    <w:name w:val="Overskrift 1 Tegn"/>
-    <w:basedOn w:val="Standardskrifttypeiafsnit"/>
-    <w:link w:val="Overskrift1"/>
+  <w:style w:type="character" w:customStyle="1" w:styleId="Heading1Char">
+    <w:name w:val="Heading 1 Char"/>
+    <w:basedOn w:val="DefaultParagraphFont"/>
+    <w:link w:val="Heading1"/>
     <w:uiPriority w:val="9"/>
     <w:rsid w:val="00A92102"/>
     <w:rPr>
@@ -615,10 +2304,10 @@
       <w:szCs w:val="32"/>
     </w:rPr>
   </w:style>
-  <w:style w:type="character" w:customStyle="1" w:styleId="Overskrift2Tegn">
-    <w:name w:val="Overskrift 2 Tegn"/>
-    <w:basedOn w:val="Standardskrifttypeiafsnit"/>
-    <w:link w:val="Overskrift2"/>
+  <w:style w:type="character" w:customStyle="1" w:styleId="Heading2Char">
+    <w:name w:val="Heading 2 Char"/>
+    <w:basedOn w:val="DefaultParagraphFont"/>
+    <w:link w:val="Heading2"/>
     <w:uiPriority w:val="9"/>
     <w:rsid w:val="00A92102"/>
     <w:rPr>
@@ -627,6 +2316,42 @@
       <w:sz w:val="26"/>
       <w:szCs w:val="26"/>
     </w:rPr>
+  </w:style>
+  <w:style w:type="paragraph" w:styleId="NoSpacing">
+    <w:name w:val="No Spacing"/>
+    <w:link w:val="NoSpacingChar"/>
+    <w:uiPriority w:val="1"/>
+    <w:qFormat/>
+    <w:rsid w:val="00A152B8"/>
+    <w:pPr>
+      <w:spacing w:after="0" w:line="240" w:lineRule="auto"/>
+    </w:pPr>
+    <w:rPr>
+      <w:rFonts w:eastAsiaTheme="minorEastAsia"/>
+      <w:lang w:eastAsia="da-DK"/>
+    </w:rPr>
+  </w:style>
+  <w:style w:type="character" w:customStyle="1" w:styleId="NoSpacingChar">
+    <w:name w:val="No Spacing Char"/>
+    <w:basedOn w:val="DefaultParagraphFont"/>
+    <w:link w:val="NoSpacing"/>
+    <w:uiPriority w:val="1"/>
+    <w:rsid w:val="00A152B8"/>
+    <w:rPr>
+      <w:rFonts w:eastAsiaTheme="minorEastAsia"/>
+      <w:lang w:eastAsia="da-DK"/>
+    </w:rPr>
+  </w:style>
+  <w:style w:type="paragraph" w:styleId="ListParagraph">
+    <w:name w:val="List Paragraph"/>
+    <w:basedOn w:val="Normal"/>
+    <w:uiPriority w:val="34"/>
+    <w:qFormat/>
+    <w:rsid w:val="00677A27"/>
+    <w:pPr>
+      <w:ind w:left="720"/>
+      <w:contextualSpacing/>
+    </w:pPr>
   </w:style>
 </w:styles>
 </file>

</xml_diff>